<commit_message>
update 10. Flexible methodologies (Agile, SCRUM, Kanban and others)
</commit_message>
<xml_diff>
--- a/10. Flexible methodologies (Agile, SCRUM, Kanban and others)/Seminar-01/Урок 2. Семинар. Гибкие методологии. История возникновения.docx
+++ b/10. Flexible methodologies (Agile, SCRUM, Kanban and others)/Seminar-01/Урок 2. Семинар. Гибкие методологии. История возникновения.docx
@@ -1570,8 +1570,6 @@
       <w:pPr>
         <w:jc w:val="center"/>
       </w:pPr>
-      <w:bookmarkStart w:id="0" w:name="_GoBack"/>
-      <w:bookmarkEnd w:id="0"/>
     </w:p>
     <w:p>
       <w:pPr>
@@ -1598,11 +1596,13 @@
           <w:rStyle w:val="a4"/>
           <w:sz w:val="28"/>
         </w:rPr>
-        <w:t>https://github.com/olgashenkel/GeekBrains-specialization-ELECTIVES/tree/main/09.%20Introduction%20to%20IoT</w:t>
+        <w:t>https://github.com/olgashenkel/GeekBrains-specialization-ELECTIVES/tree/main/10.%20Flexible%20methodologies%20(Agile%2C%20SCRUM%2C%20Kanban%20and%20others)</w:t>
       </w:r>
       <w:r>
         <w:t xml:space="preserve"> </w:t>
       </w:r>
+      <w:bookmarkStart w:id="0" w:name="_GoBack"/>
+      <w:bookmarkEnd w:id="0"/>
     </w:p>
     <w:sectPr>
       <w:pgSz w:w="11906" w:h="16838"/>
@@ -6037,7 +6037,7 @@
 </file>
 
 <file path=customXml/itemProps1.xml><?xml version="1.0" encoding="utf-8"?>
-<ds:datastoreItem xmlns:ds="http://schemas.openxmlformats.org/officeDocument/2006/customXml" ds:itemID="{E196ED0D-A329-4EF7-87CC-C7B3625B312D}">
+<ds:datastoreItem xmlns:ds="http://schemas.openxmlformats.org/officeDocument/2006/customXml" ds:itemID="{65F9441B-FBB3-49BA-A6A6-33F8FB9672AF}">
   <ds:schemaRefs>
     <ds:schemaRef ds:uri="http://schemas.openxmlformats.org/officeDocument/2006/bibliography"/>
   </ds:schemaRefs>

</xml_diff>